<commit_message>
rewrite the style-sheets of login-page and index-page
</commit_message>
<xml_diff>
--- a/04 Project Documentation/Project README.docx
+++ b/04 Project Documentation/Project README.docx
@@ -36,7 +36,7 @@
     <w:p>
       <w:pPr>
         <w:rPr>
-          <w:rFonts w:asciiTheme="majorHAnsi" w:hAnsiTheme="majorHAnsi"/>
+          <w:rFonts w:ascii="Microsoft Himalaya" w:eastAsia="Microsoft Himalaya" w:hAnsi="Microsoft Himalaya"/>
           <w:b/>
           <w:sz w:val="36"/>
           <w:szCs w:val="36"/>
@@ -44,7 +44,7 @@
       </w:pPr>
       <w:r>
         <w:rPr>
-          <w:rFonts w:asciiTheme="majorHAnsi" w:hAnsiTheme="majorHAnsi" w:hint="eastAsia"/>
+          <w:rFonts w:ascii="Microsoft Himalaya" w:eastAsia="Microsoft Himalaya" w:hAnsi="Microsoft Himalaya" w:hint="eastAsia"/>
           <w:b/>
           <w:sz w:val="36"/>
           <w:szCs w:val="36"/>
@@ -53,7 +53,7 @@
       </w:r>
       <w:r>
         <w:rPr>
-          <w:rFonts w:asciiTheme="majorHAnsi" w:hAnsiTheme="majorHAnsi"/>
+          <w:rFonts w:ascii="Microsoft Himalaya" w:eastAsia="Microsoft Himalaya" w:hAnsi="Microsoft Himalaya"/>
           <w:b/>
           <w:sz w:val="36"/>
           <w:szCs w:val="36"/>
@@ -64,21 +64,58 @@
     <w:p>
       <w:pPr>
         <w:rPr>
-          <w:sz w:val="36"/>
-          <w:szCs w:val="36"/>
-        </w:rPr>
-      </w:pPr>
-      <w:r>
-        <w:rPr>
-          <w:sz w:val="36"/>
-          <w:szCs w:val="36"/>
-        </w:rPr>
-        <w:t xml:space="preserve">Currently we are behind the schedule. </w:t>
-      </w:r>
-    </w:p>
-    <w:p>
-      <w:pPr>
-        <w:rPr>
+          <w:rFonts w:ascii="Microsoft Himalaya" w:eastAsia="Microsoft Himalaya" w:hAnsi="Microsoft Himalaya"/>
+          <w:b/>
+          <w:sz w:val="36"/>
+          <w:szCs w:val="36"/>
+        </w:rPr>
+      </w:pPr>
+    </w:p>
+    <w:p>
+      <w:pPr>
+        <w:rPr>
+          <w:rFonts w:ascii="Microsoft Himalaya" w:eastAsia="Microsoft Himalaya" w:hAnsi="Microsoft Himalaya"/>
+          <w:sz w:val="36"/>
+          <w:szCs w:val="36"/>
+        </w:rPr>
+      </w:pPr>
+      <w:r>
+        <w:rPr>
+          <w:rFonts w:ascii="Microsoft Himalaya" w:eastAsia="Microsoft Himalaya" w:hAnsi="Microsoft Himalaya"/>
+          <w:sz w:val="36"/>
+          <w:szCs w:val="36"/>
+        </w:rPr>
+        <w:t xml:space="preserve">Currently we are </w:t>
+      </w:r>
+      <w:r>
+        <w:rPr>
+          <w:rFonts w:ascii="Microsoft Himalaya" w:eastAsia="Microsoft Himalaya" w:hAnsi="Microsoft Himalaya"/>
+          <w:sz w:val="36"/>
+          <w:szCs w:val="36"/>
+        </w:rPr>
+        <w:t xml:space="preserve">seriously </w:t>
+      </w:r>
+      <w:r>
+        <w:rPr>
+          <w:rFonts w:ascii="Microsoft Himalaya" w:eastAsia="Microsoft Himalaya" w:hAnsi="Microsoft Himalaya"/>
+          <w:sz w:val="36"/>
+          <w:szCs w:val="36"/>
+        </w:rPr>
+        <w:t xml:space="preserve">behind the schedule. </w:t>
+      </w:r>
+      <w:r>
+        <w:rPr>
+          <w:rFonts w:ascii="Microsoft Himalaya" w:eastAsia="Microsoft Himalaya" w:hAnsi="Microsoft Himalaya"/>
+          <w:sz w:val="36"/>
+          <w:szCs w:val="36"/>
+        </w:rPr>
+        <w:t>We lack understanding of the scripting language and had wrongfully neglected it until we discover that it’s essential to any interactive function of web app. Interactive features like heat map and drag and drop calendar, therefore, is not even budding. We need to seriously catch up on the progress and to do so we got to mug up on scripting language.</w:t>
+      </w:r>
+    </w:p>
+    <w:p>
+      <w:pPr>
+        <w:rPr>
+          <w:rFonts w:ascii="Microsoft Himalaya" w:eastAsia="Microsoft Himalaya" w:hAnsi="Microsoft Himalaya"/>
           <w:sz w:val="36"/>
           <w:szCs w:val="36"/>
         </w:rPr>
@@ -106,6 +143,7 @@
           <w:p>
             <w:pPr>
               <w:rPr>
+                <w:rFonts w:ascii="Microsoft Himalaya" w:eastAsia="Microsoft Himalaya" w:hAnsi="Microsoft Himalaya"/>
                 <w:sz w:val="36"/>
                 <w:szCs w:val="36"/>
               </w:rPr>
@@ -120,6 +158,7 @@
             <w:pPr>
               <w:cnfStyle w:val="100000000000" w:firstRow="1" w:lastRow="0" w:firstColumn="0" w:lastColumn="0" w:oddVBand="0" w:evenVBand="0" w:oddHBand="0" w:evenHBand="0" w:firstRowFirstColumn="0" w:firstRowLastColumn="0" w:lastRowFirstColumn="0" w:lastRowLastColumn="0"/>
               <w:rPr>
+                <w:rFonts w:ascii="Microsoft Himalaya" w:eastAsia="Microsoft Himalaya" w:hAnsi="Microsoft Himalaya"/>
                 <w:sz w:val="36"/>
                 <w:szCs w:val="36"/>
               </w:rPr>
@@ -139,12 +178,14 @@
           <w:p>
             <w:pPr>
               <w:rPr>
+                <w:rFonts w:ascii="Microsoft Himalaya" w:eastAsia="Microsoft Himalaya" w:hAnsi="Microsoft Himalaya"/>
                 <w:sz w:val="36"/>
                 <w:szCs w:val="36"/>
               </w:rPr>
             </w:pPr>
             <w:r>
               <w:rPr>
+                <w:rFonts w:ascii="Microsoft Himalaya" w:eastAsia="Microsoft Himalaya" w:hAnsi="Microsoft Himalaya"/>
                 <w:color w:val="FF0000"/>
                 <w:sz w:val="36"/>
                 <w:szCs w:val="36"/>
@@ -166,12 +207,16 @@
               </w:numPr>
               <w:cnfStyle w:val="000000100000" w:firstRow="0" w:lastRow="0" w:firstColumn="0" w:lastColumn="0" w:oddVBand="0" w:evenVBand="0" w:oddHBand="1" w:evenHBand="0" w:firstRowFirstColumn="0" w:firstRowLastColumn="0" w:lastRowFirstColumn="0" w:lastRowLastColumn="0"/>
               <w:rPr>
+                <w:rFonts w:ascii="Microsoft Himalaya" w:eastAsia="Microsoft Himalaya" w:hAnsi="Microsoft Himalaya"/>
+                <w:color w:val="FF0000"/>
                 <w:sz w:val="36"/>
                 <w:szCs w:val="36"/>
               </w:rPr>
             </w:pPr>
             <w:r>
               <w:rPr>
+                <w:rFonts w:ascii="Microsoft Himalaya" w:eastAsia="Microsoft Himalaya" w:hAnsi="Microsoft Himalaya"/>
+                <w:color w:val="FF0000"/>
                 <w:sz w:val="36"/>
                 <w:szCs w:val="36"/>
               </w:rPr>
@@ -187,12 +232,16 @@
               </w:numPr>
               <w:cnfStyle w:val="000000100000" w:firstRow="0" w:lastRow="0" w:firstColumn="0" w:lastColumn="0" w:oddVBand="0" w:evenVBand="0" w:oddHBand="1" w:evenHBand="0" w:firstRowFirstColumn="0" w:firstRowLastColumn="0" w:lastRowFirstColumn="0" w:lastRowLastColumn="0"/>
               <w:rPr>
+                <w:rFonts w:ascii="Microsoft Himalaya" w:eastAsia="Microsoft Himalaya" w:hAnsi="Microsoft Himalaya"/>
+                <w:color w:val="FF0000"/>
                 <w:sz w:val="36"/>
                 <w:szCs w:val="36"/>
               </w:rPr>
             </w:pPr>
             <w:r>
               <w:rPr>
+                <w:rFonts w:ascii="Microsoft Himalaya" w:eastAsia="Microsoft Himalaya" w:hAnsi="Microsoft Himalaya"/>
+                <w:color w:val="FF0000"/>
                 <w:sz w:val="36"/>
                 <w:szCs w:val="36"/>
               </w:rPr>
@@ -208,12 +257,15 @@
               </w:numPr>
               <w:cnfStyle w:val="000000100000" w:firstRow="0" w:lastRow="0" w:firstColumn="0" w:lastColumn="0" w:oddVBand="0" w:evenVBand="0" w:oddHBand="1" w:evenHBand="0" w:firstRowFirstColumn="0" w:firstRowLastColumn="0" w:lastRowFirstColumn="0" w:lastRowLastColumn="0"/>
               <w:rPr>
+                <w:rFonts w:ascii="Microsoft Himalaya" w:eastAsia="Microsoft Himalaya" w:hAnsi="Microsoft Himalaya"/>
                 <w:sz w:val="36"/>
                 <w:szCs w:val="36"/>
               </w:rPr>
             </w:pPr>
             <w:r>
               <w:rPr>
+                <w:rFonts w:ascii="Microsoft Himalaya" w:eastAsia="Microsoft Himalaya" w:hAnsi="Microsoft Himalaya"/>
+                <w:color w:val="FF0000"/>
                 <w:sz w:val="36"/>
                 <w:szCs w:val="36"/>
               </w:rPr>
@@ -234,12 +286,14 @@
           <w:p>
             <w:pPr>
               <w:rPr>
+                <w:rFonts w:ascii="Microsoft Himalaya" w:eastAsia="Microsoft Himalaya" w:hAnsi="Microsoft Himalaya"/>
                 <w:sz w:val="36"/>
                 <w:szCs w:val="36"/>
               </w:rPr>
             </w:pPr>
             <w:r>
               <w:rPr>
+                <w:rFonts w:ascii="Microsoft Himalaya" w:eastAsia="Microsoft Himalaya" w:hAnsi="Microsoft Himalaya"/>
                 <w:color w:val="538135" w:themeColor="accent6" w:themeShade="BF"/>
                 <w:sz w:val="36"/>
                 <w:szCs w:val="36"/>
@@ -261,12 +315,14 @@
               </w:numPr>
               <w:cnfStyle w:val="000000000000" w:firstRow="0" w:lastRow="0" w:firstColumn="0" w:lastColumn="0" w:oddVBand="0" w:evenVBand="0" w:oddHBand="0" w:evenHBand="0" w:firstRowFirstColumn="0" w:firstRowLastColumn="0" w:lastRowFirstColumn="0" w:lastRowLastColumn="0"/>
               <w:rPr>
+                <w:rFonts w:ascii="Microsoft Himalaya" w:eastAsia="Microsoft Himalaya" w:hAnsi="Microsoft Himalaya"/>
                 <w:sz w:val="36"/>
                 <w:szCs w:val="36"/>
               </w:rPr>
             </w:pPr>
             <w:r>
               <w:rPr>
+                <w:rFonts w:ascii="Microsoft Himalaya" w:eastAsia="Microsoft Himalaya" w:hAnsi="Microsoft Himalaya"/>
                 <w:sz w:val="36"/>
                 <w:szCs w:val="36"/>
               </w:rPr>
@@ -282,12 +338,14 @@
               </w:numPr>
               <w:cnfStyle w:val="000000000000" w:firstRow="0" w:lastRow="0" w:firstColumn="0" w:lastColumn="0" w:oddVBand="0" w:evenVBand="0" w:oddHBand="0" w:evenHBand="0" w:firstRowFirstColumn="0" w:firstRowLastColumn="0" w:lastRowFirstColumn="0" w:lastRowLastColumn="0"/>
               <w:rPr>
+                <w:rFonts w:ascii="Microsoft Himalaya" w:eastAsia="Microsoft Himalaya" w:hAnsi="Microsoft Himalaya"/>
                 <w:sz w:val="36"/>
                 <w:szCs w:val="36"/>
               </w:rPr>
             </w:pPr>
             <w:r>
               <w:rPr>
+                <w:rFonts w:ascii="Microsoft Himalaya" w:eastAsia="Microsoft Himalaya" w:hAnsi="Microsoft Himalaya"/>
                 <w:sz w:val="36"/>
                 <w:szCs w:val="36"/>
               </w:rPr>
@@ -303,12 +361,14 @@
               </w:numPr>
               <w:cnfStyle w:val="000000000000" w:firstRow="0" w:lastRow="0" w:firstColumn="0" w:lastColumn="0" w:oddVBand="0" w:evenVBand="0" w:oddHBand="0" w:evenHBand="0" w:firstRowFirstColumn="0" w:firstRowLastColumn="0" w:lastRowFirstColumn="0" w:lastRowLastColumn="0"/>
               <w:rPr>
+                <w:rFonts w:ascii="Microsoft Himalaya" w:eastAsia="Microsoft Himalaya" w:hAnsi="Microsoft Himalaya"/>
                 <w:sz w:val="36"/>
                 <w:szCs w:val="36"/>
               </w:rPr>
             </w:pPr>
             <w:r>
               <w:rPr>
+                <w:rFonts w:ascii="Microsoft Himalaya" w:eastAsia="Microsoft Himalaya" w:hAnsi="Microsoft Himalaya"/>
                 <w:sz w:val="36"/>
                 <w:szCs w:val="36"/>
               </w:rPr>
@@ -324,117 +384,19 @@
               </w:numPr>
               <w:cnfStyle w:val="000000000000" w:firstRow="0" w:lastRow="0" w:firstColumn="0" w:lastColumn="0" w:oddVBand="0" w:evenVBand="0" w:oddHBand="0" w:evenHBand="0" w:firstRowFirstColumn="0" w:firstRowLastColumn="0" w:lastRowFirstColumn="0" w:lastRowLastColumn="0"/>
               <w:rPr>
+                <w:rFonts w:ascii="Microsoft Himalaya" w:eastAsia="Microsoft Himalaya" w:hAnsi="Microsoft Himalaya"/>
                 <w:sz w:val="36"/>
                 <w:szCs w:val="36"/>
               </w:rPr>
             </w:pPr>
             <w:r>
               <w:rPr>
+                <w:rFonts w:ascii="Microsoft Himalaya" w:eastAsia="Microsoft Himalaya" w:hAnsi="Microsoft Himalaya"/>
                 <w:sz w:val="36"/>
                 <w:szCs w:val="36"/>
               </w:rPr>
               <w:t>Data handling</w:t>
             </w:r>
-          </w:p>
-        </w:tc>
-      </w:tr>
-      <w:tr>
-        <w:trPr>
-          <w:cnfStyle w:val="000000100000" w:firstRow="0" w:lastRow="0" w:firstColumn="0" w:lastColumn="0" w:oddVBand="0" w:evenVBand="0" w:oddHBand="1" w:evenHBand="0" w:firstRowFirstColumn="0" w:firstRowLastColumn="0" w:lastRowFirstColumn="0" w:lastRowLastColumn="0"/>
-        </w:trPr>
-        <w:tc>
-          <w:tcPr>
-            <w:cnfStyle w:val="001000000000" w:firstRow="0" w:lastRow="0" w:firstColumn="1" w:lastColumn="0" w:oddVBand="0" w:evenVBand="0" w:oddHBand="0" w:evenHBand="0" w:firstRowFirstColumn="0" w:firstRowLastColumn="0" w:lastRowFirstColumn="0" w:lastRowLastColumn="0"/>
-            <w:tcW w:w="1838" w:type="dxa"/>
-          </w:tcPr>
-          <w:p>
-            <w:pPr>
-              <w:rPr>
-                <w:sz w:val="36"/>
-                <w:szCs w:val="36"/>
-              </w:rPr>
-            </w:pPr>
-          </w:p>
-        </w:tc>
-        <w:tc>
-          <w:tcPr>
-            <w:tcW w:w="7172" w:type="dxa"/>
-          </w:tcPr>
-          <w:p>
-            <w:pPr>
-              <w:cnfStyle w:val="000000100000" w:firstRow="0" w:lastRow="0" w:firstColumn="0" w:lastColumn="0" w:oddVBand="0" w:evenVBand="0" w:oddHBand="1" w:evenHBand="0" w:firstRowFirstColumn="0" w:firstRowLastColumn="0" w:lastRowFirstColumn="0" w:lastRowLastColumn="0"/>
-              <w:rPr>
-                <w:sz w:val="36"/>
-                <w:szCs w:val="36"/>
-              </w:rPr>
-            </w:pPr>
-          </w:p>
-        </w:tc>
-      </w:tr>
-      <w:tr>
-        <w:trPr>
-          <w:trHeight w:val="474"/>
-        </w:trPr>
-        <w:tc>
-          <w:tcPr>
-            <w:cnfStyle w:val="001000000000" w:firstRow="0" w:lastRow="0" w:firstColumn="1" w:lastColumn="0" w:oddVBand="0" w:evenVBand="0" w:oddHBand="0" w:evenHBand="0" w:firstRowFirstColumn="0" w:firstRowLastColumn="0" w:lastRowFirstColumn="0" w:lastRowLastColumn="0"/>
-            <w:tcW w:w="1838" w:type="dxa"/>
-          </w:tcPr>
-          <w:p>
-            <w:pPr>
-              <w:rPr>
-                <w:sz w:val="36"/>
-                <w:szCs w:val="36"/>
-              </w:rPr>
-            </w:pPr>
-          </w:p>
-        </w:tc>
-        <w:tc>
-          <w:tcPr>
-            <w:tcW w:w="7172" w:type="dxa"/>
-          </w:tcPr>
-          <w:p>
-            <w:pPr>
-              <w:cnfStyle w:val="000000000000" w:firstRow="0" w:lastRow="0" w:firstColumn="0" w:lastColumn="0" w:oddVBand="0" w:evenVBand="0" w:oddHBand="0" w:evenHBand="0" w:firstRowFirstColumn="0" w:firstRowLastColumn="0" w:lastRowFirstColumn="0" w:lastRowLastColumn="0"/>
-              <w:rPr>
-                <w:sz w:val="36"/>
-                <w:szCs w:val="36"/>
-              </w:rPr>
-            </w:pPr>
-          </w:p>
-        </w:tc>
-      </w:tr>
-      <w:tr>
-        <w:trPr>
-          <w:cnfStyle w:val="000000100000" w:firstRow="0" w:lastRow="0" w:firstColumn="0" w:lastColumn="0" w:oddVBand="0" w:evenVBand="0" w:oddHBand="1" w:evenHBand="0" w:firstRowFirstColumn="0" w:firstRowLastColumn="0" w:lastRowFirstColumn="0" w:lastRowLastColumn="0"/>
-          <w:trHeight w:val="405"/>
-        </w:trPr>
-        <w:tc>
-          <w:tcPr>
-            <w:cnfStyle w:val="001000000000" w:firstRow="0" w:lastRow="0" w:firstColumn="1" w:lastColumn="0" w:oddVBand="0" w:evenVBand="0" w:oddHBand="0" w:evenHBand="0" w:firstRowFirstColumn="0" w:firstRowLastColumn="0" w:lastRowFirstColumn="0" w:lastRowLastColumn="0"/>
-            <w:tcW w:w="1838" w:type="dxa"/>
-          </w:tcPr>
-          <w:p>
-            <w:pPr>
-              <w:rPr>
-                <w:sz w:val="36"/>
-                <w:szCs w:val="36"/>
-              </w:rPr>
-            </w:pPr>
-          </w:p>
-        </w:tc>
-        <w:tc>
-          <w:tcPr>
-            <w:tcW w:w="7172" w:type="dxa"/>
-          </w:tcPr>
-          <w:p>
-            <w:pPr>
-              <w:cnfStyle w:val="000000100000" w:firstRow="0" w:lastRow="0" w:firstColumn="0" w:lastColumn="0" w:oddVBand="0" w:evenVBand="0" w:oddHBand="1" w:evenHBand="0" w:firstRowFirstColumn="0" w:firstRowLastColumn="0" w:lastRowFirstColumn="0" w:lastRowLastColumn="0"/>
-              <w:rPr>
-                <w:sz w:val="36"/>
-                <w:szCs w:val="36"/>
-              </w:rPr>
-            </w:pPr>
           </w:p>
         </w:tc>
       </w:tr>
@@ -442,28 +404,32 @@
     <w:p>
       <w:pPr>
         <w:rPr>
-          <w:sz w:val="36"/>
-          <w:szCs w:val="36"/>
-        </w:rPr>
-      </w:pPr>
-    </w:p>
-    <w:p>
-      <w:pPr>
-        <w:rPr>
-          <w:sz w:val="36"/>
-          <w:szCs w:val="36"/>
-        </w:rPr>
-      </w:pPr>
-      <w:r>
-        <w:rPr>
-          <w:sz w:val="36"/>
-          <w:szCs w:val="36"/>
-        </w:rPr>
-        <w:t xml:space="preserve">Depending on the speed of our progress we might scrap the </w:t>
+          <w:rFonts w:ascii="Microsoft Himalaya" w:eastAsia="Microsoft Himalaya" w:hAnsi="Microsoft Himalaya"/>
+          <w:sz w:val="36"/>
+          <w:szCs w:val="36"/>
+        </w:rPr>
+      </w:pPr>
+    </w:p>
+    <w:p>
+      <w:pPr>
+        <w:rPr>
+          <w:rFonts w:ascii="Microsoft Himalaya" w:eastAsia="Microsoft Himalaya" w:hAnsi="Microsoft Himalaya"/>
+          <w:sz w:val="36"/>
+          <w:szCs w:val="36"/>
+        </w:rPr>
+      </w:pPr>
+      <w:r>
+        <w:rPr>
+          <w:rFonts w:ascii="Microsoft Himalaya" w:eastAsia="Microsoft Himalaya" w:hAnsi="Microsoft Himalaya"/>
+          <w:sz w:val="36"/>
+          <w:szCs w:val="36"/>
+        </w:rPr>
+        <w:t xml:space="preserve">If we fail to catch up rapidly, that is, failing to implement the Tasks in red before the second week of July, we will have to scrap the fancy </w:t>
       </w:r>
       <w:proofErr w:type="spellStart"/>
       <w:r>
         <w:rPr>
+          <w:rFonts w:ascii="Microsoft Himalaya" w:eastAsia="Microsoft Himalaya" w:hAnsi="Microsoft Himalaya"/>
           <w:sz w:val="36"/>
           <w:szCs w:val="36"/>
         </w:rPr>
@@ -472,16 +438,79 @@
       <w:proofErr w:type="spellEnd"/>
       <w:r>
         <w:rPr>
-          <w:sz w:val="36"/>
-          <w:szCs w:val="36"/>
-        </w:rPr>
-        <w:t xml:space="preserve"> module.</w:t>
-      </w:r>
-      <w:bookmarkStart w:id="0" w:name="_GoBack"/>
-      <w:bookmarkEnd w:id="0"/>
-    </w:p>
-    <w:p>
-      <w:pPr>
+          <w:rFonts w:ascii="Microsoft Himalaya" w:eastAsia="Microsoft Himalaya" w:hAnsi="Microsoft Himalaya"/>
+          <w:sz w:val="36"/>
+          <w:szCs w:val="36"/>
+        </w:rPr>
+        <w:t xml:space="preserve"> module and focus on delivering the core.</w:t>
+      </w:r>
+    </w:p>
+    <w:p>
+      <w:pPr>
+        <w:rPr>
+          <w:rFonts w:ascii="Microsoft Himalaya" w:eastAsia="Microsoft Himalaya" w:hAnsi="Microsoft Himalaya"/>
+          <w:sz w:val="36"/>
+          <w:szCs w:val="36"/>
+        </w:rPr>
+      </w:pPr>
+    </w:p>
+    <w:p>
+      <w:pPr>
+        <w:rPr>
+          <w:rFonts w:ascii="Microsoft Himalaya" w:eastAsia="Microsoft Himalaya" w:hAnsi="Microsoft Himalaya"/>
+          <w:sz w:val="36"/>
+          <w:szCs w:val="36"/>
+        </w:rPr>
+      </w:pPr>
+    </w:p>
+    <w:p>
+      <w:pPr>
+        <w:rPr>
+          <w:rFonts w:ascii="Microsoft Himalaya" w:eastAsia="Microsoft Himalaya" w:hAnsi="Microsoft Himalaya"/>
+          <w:sz w:val="36"/>
+          <w:szCs w:val="36"/>
+        </w:rPr>
+      </w:pPr>
+    </w:p>
+    <w:p>
+      <w:pPr>
+        <w:rPr>
+          <w:rFonts w:ascii="Microsoft Himalaya" w:eastAsia="Microsoft Himalaya" w:hAnsi="Microsoft Himalaya"/>
+          <w:sz w:val="36"/>
+          <w:szCs w:val="36"/>
+        </w:rPr>
+      </w:pPr>
+    </w:p>
+    <w:p>
+      <w:pPr>
+        <w:rPr>
+          <w:rFonts w:ascii="Microsoft Himalaya" w:eastAsia="Microsoft Himalaya" w:hAnsi="Microsoft Himalaya"/>
+          <w:sz w:val="36"/>
+          <w:szCs w:val="36"/>
+        </w:rPr>
+      </w:pPr>
+    </w:p>
+    <w:p>
+      <w:pPr>
+        <w:rPr>
+          <w:rFonts w:ascii="Microsoft Himalaya" w:eastAsia="Microsoft Himalaya" w:hAnsi="Microsoft Himalaya"/>
+          <w:sz w:val="36"/>
+          <w:szCs w:val="36"/>
+        </w:rPr>
+      </w:pPr>
+    </w:p>
+    <w:p>
+      <w:pPr>
+        <w:rPr>
+          <w:rFonts w:ascii="Microsoft Himalaya" w:eastAsia="Microsoft Himalaya" w:hAnsi="Microsoft Himalaya"/>
+          <w:sz w:val="36"/>
+          <w:szCs w:val="36"/>
+        </w:rPr>
+      </w:pPr>
+    </w:p>
+    <w:p>
+      <w:pPr>
+        <w:jc w:val="center"/>
         <w:rPr>
           <w:rFonts w:asciiTheme="majorHAnsi" w:hAnsiTheme="majorHAnsi"/>
           <w:b/>
@@ -492,6 +521,7 @@
     </w:p>
     <w:p>
       <w:pPr>
+        <w:jc w:val="center"/>
         <w:rPr>
           <w:rFonts w:asciiTheme="majorHAnsi" w:hAnsiTheme="majorHAnsi"/>
           <w:b/>
@@ -508,30 +538,78 @@
         </w:rPr>
         <w:t>Beneficiary</w:t>
       </w:r>
-      <w:r>
+    </w:p>
+    <w:p>
+      <w:r>
+        <w:t xml:space="preserve"> Frequent users of Calendar app/</w:t>
+      </w:r>
+      <w:r>
+        <w:t xml:space="preserve"> Team L</w:t>
+      </w:r>
+      <w:r>
+        <w:t>eaders/ Project Group Members</w:t>
+      </w:r>
+    </w:p>
+    <w:p/>
+    <w:p>
+      <w:pPr>
+        <w:jc w:val="center"/>
         <w:rPr>
           <w:rFonts w:asciiTheme="majorHAnsi" w:hAnsiTheme="majorHAnsi"/>
           <w:b/>
           <w:sz w:val="36"/>
           <w:szCs w:val="36"/>
         </w:rPr>
-        <w:t>:</w:t>
-      </w:r>
-    </w:p>
-    <w:p>
-      <w:r>
-        <w:t xml:space="preserve"> Frequent users of Calendar app/</w:t>
-      </w:r>
-      <w:r>
-        <w:t xml:space="preserve"> Team L</w:t>
-      </w:r>
-      <w:r>
-        <w:t>eaders/ Project Group Members</w:t>
+      </w:pPr>
+      <w:r>
+        <w:rPr>
+          <w:rFonts w:asciiTheme="majorHAnsi" w:hAnsiTheme="majorHAnsi"/>
+          <w:b/>
+          <w:sz w:val="36"/>
+          <w:szCs w:val="36"/>
+        </w:rPr>
+        <w:t>Problem</w:t>
+      </w:r>
+    </w:p>
+    <w:p>
+      <w:r>
+        <w:t>Team members</w:t>
+      </w:r>
+      <w:r>
+        <w:t xml:space="preserve"> find it hard to locate common timeslot for meetings. Doodle does not do a good job and is hard to use. Google calendar does not have </w:t>
+      </w:r>
+      <w:r>
+        <w:t>common scheduling functionality for larg</w:t>
+      </w:r>
+      <w:r>
+        <w:t>e groups and takes a longer stretch</w:t>
+      </w:r>
+      <w:r>
+        <w:t xml:space="preserve"> to deliver results.</w:t>
       </w:r>
     </w:p>
     <w:p/>
     <w:p>
-      <w:pPr>
+      <w:r>
+        <w:t>Our solution solv</w:t>
+      </w:r>
+      <w:r>
+        <w:t>es the problem</w:t>
+      </w:r>
+      <w:r>
+        <w:t xml:space="preserve"> well because the web app</w:t>
+      </w:r>
+      <w:r>
+        <w:t xml:space="preserve"> </w:t>
+      </w:r>
+      <w:r>
+        <w:t>intuitively and instantaneously delivers common timeslots.</w:t>
+      </w:r>
+    </w:p>
+    <w:p/>
+    <w:p>
+      <w:pPr>
+        <w:jc w:val="center"/>
         <w:rPr>
           <w:rFonts w:asciiTheme="majorHAnsi" w:hAnsiTheme="majorHAnsi"/>
           <w:b/>
@@ -546,82 +624,17 @@
           <w:sz w:val="36"/>
           <w:szCs w:val="36"/>
         </w:rPr>
-        <w:t>Problem:</w:t>
-      </w:r>
-    </w:p>
-    <w:p>
-      <w:r>
-        <w:t>Team members</w:t>
-      </w:r>
-      <w:r>
-        <w:t xml:space="preserve"> find it hard to locate common timeslot for meetings. Doodle does not do a good job and is hard to use. Google calendar does not have </w:t>
-      </w:r>
-      <w:r>
-        <w:t>common scheduling functionality for larg</w:t>
-      </w:r>
-      <w:r>
-        <w:t>e groups and takes a longer stretch</w:t>
-      </w:r>
-      <w:r>
-        <w:t xml:space="preserve"> to deliver results.</w:t>
+        <w:t>User Story</w:t>
+      </w:r>
+    </w:p>
+    <w:p>
+      <w:r>
+        <w:t>We have done a survey on the 17 people about how good the existing apps are on finding common timeslots.</w:t>
       </w:r>
     </w:p>
     <w:p/>
     <w:p>
       <w:r>
-        <w:t>Our solution solv</w:t>
-      </w:r>
-      <w:r>
-        <w:t>es the problem</w:t>
-      </w:r>
-      <w:r>
-        <w:t xml:space="preserve"> well because the web app</w:t>
-      </w:r>
-      <w:r>
-        <w:t xml:space="preserve"> </w:t>
-      </w:r>
-      <w:r>
-        <w:t>intuitively and instantaneously delivers common timeslots.</w:t>
-      </w:r>
-    </w:p>
-    <w:p/>
-    <w:p>
-      <w:pPr>
-        <w:rPr>
-          <w:rFonts w:asciiTheme="majorHAnsi" w:hAnsiTheme="majorHAnsi"/>
-          <w:b/>
-          <w:sz w:val="36"/>
-          <w:szCs w:val="36"/>
-        </w:rPr>
-      </w:pPr>
-      <w:r>
-        <w:rPr>
-          <w:rFonts w:asciiTheme="majorHAnsi" w:hAnsiTheme="majorHAnsi"/>
-          <w:b/>
-          <w:sz w:val="36"/>
-          <w:szCs w:val="36"/>
-        </w:rPr>
-        <w:t>User Story</w:t>
-      </w:r>
-      <w:r>
-        <w:rPr>
-          <w:rFonts w:asciiTheme="majorHAnsi" w:hAnsiTheme="majorHAnsi"/>
-          <w:b/>
-          <w:sz w:val="36"/>
-          <w:szCs w:val="36"/>
-        </w:rPr>
-        <w:t>:</w:t>
-      </w:r>
-    </w:p>
-    <w:p>
-      <w:r>
-        <w:t>We have done a survey on the 17 people about how good the existing apps are on finding common timeslots.</w:t>
-      </w:r>
-    </w:p>
-    <w:p/>
-    <w:p>
-      <w:r>
-        <w:lastRenderedPageBreak/>
         <w:t>Google calendar only allows us to import other people’s schedule. It does not automatically highlight the common time periods. Nor does it abstract away occupied timeslots, thereby complicating the schedule when number of people shoot up. What’s more, the importing function of google calendar still requires us to invite other people via email. This poses an extra burden on all parties. There is no instantaneity in it.</w:t>
       </w:r>
     </w:p>
@@ -806,6 +819,7 @@
     </w:p>
     <w:p>
       <w:pPr>
+        <w:jc w:val="center"/>
         <w:rPr>
           <w:rFonts w:asciiTheme="majorHAnsi" w:hAnsiTheme="majorHAnsi"/>
           <w:sz w:val="36"/>
@@ -892,16 +906,28 @@
           <w:ilvl w:val="0"/>
           <w:numId w:val="2"/>
         </w:numPr>
-      </w:pPr>
-      <w:r>
+        <w:rPr>
+          <w:color w:val="A5A5A5" w:themeColor="accent3"/>
+        </w:rPr>
+      </w:pPr>
+      <w:r>
+        <w:rPr>
+          <w:color w:val="A5A5A5" w:themeColor="accent3"/>
+        </w:rPr>
         <w:t>Chat Bot</w:t>
       </w:r>
     </w:p>
     <w:p>
       <w:pPr>
         <w:pStyle w:val="ListParagraph"/>
-      </w:pPr>
-      <w:r>
+        <w:rPr>
+          <w:color w:val="A5A5A5" w:themeColor="accent3"/>
+        </w:rPr>
+      </w:pPr>
+      <w:r>
+        <w:rPr>
+          <w:color w:val="A5A5A5" w:themeColor="accent3"/>
+        </w:rPr>
         <w:t>Chat bot, which upon request initiates a poll on chosen slots.</w:t>
       </w:r>
     </w:p>
@@ -922,6 +948,37 @@
     </w:p>
     <w:p>
       <w:pPr>
+        <w:rPr>
+          <w:rFonts w:asciiTheme="majorHAnsi" w:hAnsiTheme="majorHAnsi"/>
+          <w:b/>
+          <w:sz w:val="36"/>
+          <w:szCs w:val="36"/>
+        </w:rPr>
+      </w:pPr>
+    </w:p>
+    <w:p>
+      <w:pPr>
+        <w:rPr>
+          <w:rFonts w:asciiTheme="majorHAnsi" w:hAnsiTheme="majorHAnsi"/>
+          <w:b/>
+          <w:sz w:val="36"/>
+          <w:szCs w:val="36"/>
+        </w:rPr>
+      </w:pPr>
+    </w:p>
+    <w:p>
+      <w:pPr>
+        <w:rPr>
+          <w:rFonts w:asciiTheme="majorHAnsi" w:hAnsiTheme="majorHAnsi"/>
+          <w:b/>
+          <w:sz w:val="36"/>
+          <w:szCs w:val="36"/>
+        </w:rPr>
+      </w:pPr>
+    </w:p>
+    <w:p>
+      <w:pPr>
+        <w:jc w:val="center"/>
         <w:rPr>
           <w:rFonts w:asciiTheme="majorHAnsi" w:hAnsiTheme="majorHAnsi"/>
           <w:b/>
@@ -1046,119 +1103,124 @@
           <w:p>
             <w:pPr>
               <w:rPr>
-                <w:rFonts w:hint="eastAsia"/>
+                <w:strike/>
               </w:rPr>
             </w:pPr>
             <w:r>
+              <w:rPr>
+                <w:strike/>
+              </w:rPr>
               <w:t>UI design (html 5 and CSS):</w:t>
-            </w:r>
-          </w:p>
-          <w:p>
-            <w:pPr>
-              <w:rPr>
-                <w:rFonts w:hint="eastAsia"/>
-              </w:rPr>
-            </w:pPr>
-          </w:p>
-          <w:p>
-            <w:pPr>
-              <w:rPr>
-                <w:rFonts w:hint="eastAsia"/>
-              </w:rPr>
-            </w:pPr>
-          </w:p>
-          <w:p>
-            <w:pPr>
-              <w:rPr>
-                <w:rFonts w:hint="eastAsia"/>
-              </w:rPr>
-            </w:pPr>
-            <w:r>
-              <w:t>Login Page</w:t>
-            </w:r>
-            <w:r>
-              <w:t xml:space="preserve"> (deadline: June 10</w:t>
-            </w:r>
-            <w:r>
-              <w:rPr>
-                <w:vertAlign w:val="superscript"/>
-              </w:rPr>
-              <w:t>th</w:t>
-            </w:r>
-            <w:r>
-              <w:t>)</w:t>
-            </w:r>
-          </w:p>
-          <w:p>
-            <w:pPr>
-              <w:rPr>
-                <w:rFonts w:hint="eastAsia"/>
-              </w:rPr>
-            </w:pPr>
-          </w:p>
-          <w:p>
-            <w:pPr>
-              <w:rPr>
-                <w:rFonts w:hint="eastAsia"/>
-              </w:rPr>
-            </w:pPr>
-          </w:p>
-          <w:p>
-            <w:r>
-              <w:t xml:space="preserve">The Main </w:t>
-            </w:r>
-            <w:r>
-              <w:rPr>
-                <w:rFonts w:hint="eastAsia"/>
-              </w:rPr>
-              <w:t>Drag</w:t>
-            </w:r>
-            <w:r>
-              <w:t xml:space="preserve"> and Drop </w:t>
-            </w:r>
-            <w:r>
-              <w:t>Calendar</w:t>
-            </w:r>
-            <w:r>
-              <w:t xml:space="preserve"> (deadline: June 20</w:t>
-            </w:r>
-            <w:r>
-              <w:rPr>
-                <w:vertAlign w:val="superscript"/>
-              </w:rPr>
-              <w:t>th</w:t>
-            </w:r>
-            <w:r>
-              <w:t>)</w:t>
             </w:r>
           </w:p>
           <w:p/>
           <w:p/>
           <w:p>
             <w:r>
+              <w:t>Login Page</w:t>
+            </w:r>
+            <w:r>
+              <w:t xml:space="preserve"> (deadline: June 10</w:t>
+            </w:r>
+            <w:r>
+              <w:rPr>
+                <w:vertAlign w:val="superscript"/>
+              </w:rPr>
+              <w:t>th</w:t>
+            </w:r>
+            <w:r>
+              <w:t>)</w:t>
+            </w:r>
+          </w:p>
+          <w:p/>
+          <w:p/>
+          <w:p>
+            <w:pPr>
+              <w:rPr>
+                <w:strike/>
+              </w:rPr>
+            </w:pPr>
+            <w:r>
+              <w:rPr>
+                <w:strike/>
+              </w:rPr>
+              <w:t xml:space="preserve">The Main </w:t>
+            </w:r>
+            <w:r>
+              <w:rPr>
+                <w:rFonts w:hint="eastAsia"/>
+                <w:strike/>
+              </w:rPr>
+              <w:t>Drag</w:t>
+            </w:r>
+            <w:r>
+              <w:rPr>
+                <w:strike/>
+              </w:rPr>
+              <w:t xml:space="preserve"> and Drop </w:t>
+            </w:r>
+            <w:r>
+              <w:rPr>
+                <w:strike/>
+              </w:rPr>
+              <w:t>Calendar</w:t>
+            </w:r>
+            <w:r>
+              <w:rPr>
+                <w:strike/>
+              </w:rPr>
+              <w:t xml:space="preserve"> (deadline: June 20</w:t>
+            </w:r>
+            <w:r>
+              <w:rPr>
+                <w:strike/>
+                <w:vertAlign w:val="superscript"/>
+              </w:rPr>
+              <w:t>th</w:t>
+            </w:r>
+            <w:r>
+              <w:rPr>
+                <w:strike/>
+              </w:rPr>
+              <w:t>)</w:t>
+            </w:r>
+          </w:p>
+          <w:p/>
+          <w:p/>
+          <w:p>
+            <w:pPr>
+              <w:rPr>
+                <w:strike/>
+              </w:rPr>
+            </w:pPr>
+            <w:r>
+              <w:rPr>
+                <w:strike/>
+              </w:rPr>
               <w:t xml:space="preserve">UI integration with backstage </w:t>
             </w:r>
             <w:r>
+              <w:rPr>
+                <w:strike/>
+              </w:rPr>
               <w:t>(deadline: June 30</w:t>
             </w:r>
             <w:r>
               <w:rPr>
+                <w:strike/>
                 <w:vertAlign w:val="superscript"/>
               </w:rPr>
               <w:t>th</w:t>
             </w:r>
             <w:r>
+              <w:rPr>
+                <w:strike/>
+              </w:rPr>
               <w:t>)</w:t>
             </w:r>
           </w:p>
           <w:p/>
-          <w:p>
-            <w:pPr>
-              <w:rPr>
-                <w:rFonts w:hint="eastAsia"/>
-              </w:rPr>
-            </w:pPr>
-          </w:p>
+          <w:p/>
         </w:tc>
       </w:tr>
       <w:tr>
@@ -1180,19 +1242,88 @@
             <w:tcW w:w="7314" w:type="dxa"/>
           </w:tcPr>
           <w:p>
-            <w:r>
+            <w:pPr>
+              <w:rPr>
+                <w:color w:val="000000" w:themeColor="text1"/>
+              </w:rPr>
+            </w:pPr>
+            <w:r>
+              <w:rPr>
+                <w:color w:val="000000" w:themeColor="text1"/>
+              </w:rPr>
+              <w:t>UI design/Drag and drop timetable/Heat map (deadline: 8</w:t>
+            </w:r>
+            <w:r>
+              <w:rPr>
+                <w:color w:val="000000" w:themeColor="text1"/>
+                <w:vertAlign w:val="superscript"/>
+              </w:rPr>
+              <w:t>th</w:t>
+            </w:r>
+            <w:r>
+              <w:rPr>
+                <w:color w:val="000000" w:themeColor="text1"/>
+              </w:rPr>
+              <w:t xml:space="preserve"> July)</w:t>
+            </w:r>
+          </w:p>
+          <w:p>
+            <w:pPr>
+              <w:rPr>
+                <w:color w:val="A5A5A5" w:themeColor="accent3"/>
+              </w:rPr>
+            </w:pPr>
+          </w:p>
+          <w:p>
+            <w:pPr>
+              <w:rPr>
+                <w:color w:val="A5A5A5" w:themeColor="accent3"/>
+              </w:rPr>
+            </w:pPr>
+          </w:p>
+          <w:p>
+            <w:pPr>
+              <w:rPr>
+                <w:color w:val="A5A5A5" w:themeColor="accent3"/>
+              </w:rPr>
+            </w:pPr>
+          </w:p>
+          <w:p>
+            <w:pPr>
+              <w:rPr>
+                <w:color w:val="A5A5A5" w:themeColor="accent3"/>
+              </w:rPr>
+            </w:pPr>
+          </w:p>
+          <w:p>
+            <w:pPr>
+              <w:rPr>
+                <w:color w:val="A5A5A5" w:themeColor="accent3"/>
+              </w:rPr>
+            </w:pPr>
+            <w:r>
+              <w:rPr>
+                <w:color w:val="A5A5A5" w:themeColor="accent3"/>
+              </w:rPr>
               <w:t>Chat Bot</w:t>
             </w:r>
             <w:r>
+              <w:rPr>
+                <w:color w:val="A5A5A5" w:themeColor="accent3"/>
+              </w:rPr>
               <w:t xml:space="preserve"> (July 15</w:t>
             </w:r>
             <w:r>
               <w:rPr>
+                <w:color w:val="A5A5A5" w:themeColor="accent3"/>
                 <w:vertAlign w:val="superscript"/>
               </w:rPr>
               <w:t>th</w:t>
             </w:r>
             <w:r>
+              <w:rPr>
+                <w:color w:val="A5A5A5" w:themeColor="accent3"/>
+              </w:rPr>
               <w:t>)</w:t>
             </w:r>
           </w:p>
@@ -1213,6 +1344,8 @@
             <w:r>
               <w:t>)</w:t>
             </w:r>
+            <w:bookmarkStart w:id="0" w:name="_GoBack"/>
+            <w:bookmarkEnd w:id="0"/>
           </w:p>
         </w:tc>
       </w:tr>

</xml_diff>